<commit_message>
Building out the game design doc
</commit_message>
<xml_diff>
--- a/Cyber Psychology Game Design Document.docx
+++ b/Cyber Psychology Game Design Document.docx
@@ -3,8 +3,35 @@
 <w:document xmlns:wpc="http://schemas.microsoft.com/office/word/2010/wordprocessingCanvas" xmlns:cx="http://schemas.microsoft.com/office/drawing/2014/chartex" xmlns:cx1="http://schemas.microsoft.com/office/drawing/2015/9/8/chartex" xmlns:cx2="http://schemas.microsoft.com/office/drawing/2015/10/21/chartex" xmlns:cx3="http://schemas.microsoft.com/office/drawing/2016/5/9/chartex" xmlns:cx4="http://schemas.microsoft.com/office/drawing/2016/5/10/chartex" xmlns:cx5="http://schemas.microsoft.com/office/drawing/2016/5/11/chartex" xmlns:cx6="http://schemas.microsoft.com/office/drawing/2016/5/12/chartex" xmlns:cx7="http://schemas.microsoft.com/office/drawing/2016/5/13/chartex" xmlns:cx8="http://schemas.microsoft.com/office/drawing/2016/5/14/chartex" xmlns:mc="http://schemas.openxmlformats.org/markup-compatibility/2006" xmlns:aink="http://schemas.microsoft.com/office/drawing/2016/ink" xmlns:am3d="http://schemas.microsoft.com/office/drawing/2017/model3d" xmlns:o="urn:schemas-microsoft-com:office:office" xmlns:r="http://schemas.openxmlformats.org/officeDocument/2006/relationships" xmlns:m="http://schemas.openxmlformats.org/officeDocument/2006/math" xmlns:v="urn:schemas-microsoft-com:vml" xmlns:wp14="http://schemas.microsoft.com/office/word/2010/wordprocessingDrawing" xmlns:wp="http://schemas.openxmlformats.org/drawingml/2006/wordprocessingDrawing" xmlns:w10="urn:schemas-microsoft-com:office:word" xmlns:w="http://schemas.openxmlformats.org/wordprocessingml/2006/main" xmlns:w14="http://schemas.microsoft.com/office/word/2010/wordml" xmlns:w15="http://schemas.microsoft.com/office/word/2012/wordml" xmlns:w16cex="http://schemas.microsoft.com/office/word/2018/wordml/cex" xmlns:w16cid="http://schemas.microsoft.com/office/word/2016/wordml/cid" xmlns:w16="http://schemas.microsoft.com/office/word/2018/wordml" xmlns:w16se="http://schemas.microsoft.com/office/word/2015/wordml/symex" xmlns:wpg="http://schemas.microsoft.com/office/word/2010/wordprocessingGroup" xmlns:wpi="http://schemas.microsoft.com/office/word/2010/wordprocessingInk" xmlns:wne="http://schemas.microsoft.com/office/word/2006/wordml" xmlns:wps="http://schemas.microsoft.com/office/word/2010/wordprocessingShape" mc:Ignorable="w14 w15 w16se w16cid w16 w16cex wp14">
   <w:body>
     <w:p>
-      <w:r>
-        <w:t>Cyber Psychology:</w:t>
+      <w:pPr>
+        <w:pStyle w:val="Title"/>
+        <w:jc w:val="center"/>
+        <w:rPr>
+          <w:u w:val="single"/>
+        </w:rPr>
+      </w:pPr>
+      <w:r>
+        <w:rPr>
+          <w:u w:val="single"/>
+        </w:rPr>
+        <w:t>Alternate Psyche</w:t>
+      </w:r>
+    </w:p>
+    <w:p>
+      <w:pPr>
+        <w:pStyle w:val="Subtitle"/>
+        <w:jc w:val="center"/>
+        <w:rPr>
+          <w:sz w:val="32"/>
+          <w:szCs w:val="32"/>
+        </w:rPr>
+      </w:pPr>
+      <w:r>
+        <w:rPr>
+          <w:sz w:val="32"/>
+          <w:szCs w:val="32"/>
+        </w:rPr>
+        <w:t>Game Design Document</w:t>
       </w:r>
     </w:p>
     <w:p/>
@@ -52,6 +79,344 @@
         <w:t>Alternate Intelligence Psychology was now a field of great interest for many, and in an office near the center of Cyber City AI could find counselling and help for their malfunctions…</w:t>
       </w:r>
     </w:p>
+    <w:p/>
+    <w:p/>
+    <w:p/>
+    <w:p>
+      <w:r>
+        <w:t>Table of Contents:</w:t>
+      </w:r>
+    </w:p>
+    <w:p>
+      <w:r>
+        <w:t>Game Play</w:t>
+      </w:r>
+    </w:p>
+    <w:p>
+      <w:pPr>
+        <w:pStyle w:val="ListParagraph"/>
+        <w:numPr>
+          <w:ilvl w:val="0"/>
+          <w:numId w:val="1"/>
+        </w:numPr>
+      </w:pPr>
+      <w:r>
+        <w:t>Core Game Loop</w:t>
+      </w:r>
+    </w:p>
+    <w:p>
+      <w:pPr>
+        <w:pStyle w:val="ListParagraph"/>
+        <w:numPr>
+          <w:ilvl w:val="0"/>
+          <w:numId w:val="1"/>
+        </w:numPr>
+      </w:pPr>
+      <w:r>
+        <w:t>Scenes</w:t>
+      </w:r>
+    </w:p>
+    <w:p>
+      <w:pPr>
+        <w:pStyle w:val="ListParagraph"/>
+        <w:numPr>
+          <w:ilvl w:val="0"/>
+          <w:numId w:val="1"/>
+        </w:numPr>
+      </w:pPr>
+      <w:r>
+        <w:t>Characters</w:t>
+      </w:r>
+    </w:p>
+    <w:p>
+      <w:pPr>
+        <w:pStyle w:val="ListParagraph"/>
+        <w:numPr>
+          <w:ilvl w:val="0"/>
+          <w:numId w:val="1"/>
+        </w:numPr>
+      </w:pPr>
+      <w:r>
+        <w:t>Shop Items</w:t>
+      </w:r>
+    </w:p>
+    <w:p>
+      <w:pPr>
+        <w:pStyle w:val="ListParagraph"/>
+        <w:numPr>
+          <w:ilvl w:val="0"/>
+          <w:numId w:val="1"/>
+        </w:numPr>
+      </w:pPr>
+    </w:p>
+    <w:p/>
+    <w:p/>
+    <w:p/>
+    <w:p/>
+    <w:p/>
+    <w:p/>
+    <w:p/>
+    <w:p/>
+    <w:p/>
+    <w:p>
+      <w:pPr>
+        <w:jc w:val="center"/>
+        <w:rPr>
+          <w:sz w:val="40"/>
+          <w:szCs w:val="40"/>
+          <w:u w:val="single"/>
+        </w:rPr>
+      </w:pPr>
+      <w:r>
+        <w:rPr>
+          <w:sz w:val="40"/>
+          <w:szCs w:val="40"/>
+          <w:u w:val="single"/>
+        </w:rPr>
+        <w:lastRenderedPageBreak/>
+        <w:t>Game Play:</w:t>
+      </w:r>
+    </w:p>
+    <w:p/>
+    <w:p>
+      <w:pPr>
+        <w:rPr>
+          <w:b/>
+          <w:bCs/>
+          <w:sz w:val="32"/>
+          <w:szCs w:val="32"/>
+        </w:rPr>
+      </w:pPr>
+      <w:r>
+        <w:rPr>
+          <w:b/>
+          <w:bCs/>
+          <w:sz w:val="32"/>
+          <w:szCs w:val="32"/>
+        </w:rPr>
+        <w:t>Core Game Loop:</w:t>
+      </w:r>
+    </w:p>
+    <w:p>
+      <w:r>
+        <w:tab/>
+        <w:t>In Cyber Psychology you play as</w:t>
+      </w:r>
+      <w:r>
+        <w:t xml:space="preserve"> an Alternate Intelligence Psychologist who works in Cyber City. Newly graduated, you find a huge demand for your services, and your first day in the office you already have a list of patients. </w:t>
+      </w:r>
+      <w:r>
+        <w:t>As you work with your patients you get to know them, their lives and their malfunctions, and it will be up to your with your dialogue and treatment choices to help your patients learn how to cope or possible fix their malfunctions.</w:t>
+      </w:r>
+      <w:r>
+        <w:t xml:space="preserve"> </w:t>
+      </w:r>
+    </w:p>
+    <w:p>
+      <w:r>
+        <w:t xml:space="preserve">You will need to gain money in order to fulfill the needs of your patients. </w:t>
+      </w:r>
+      <w:r>
+        <w:t>The money you receive each month will reflect how successful you are as a therapist. You receive a government stipend for your work, which is based on your turn around with your patients</w:t>
+      </w:r>
+      <w:r>
+        <w:t>. You receive a bonus when you pronounce an AI cured, but will receive docked pay if that AI returns in the future. You don’t receive docked pay for keeping patients for long amounts of time, but eventually they will either stop coming, which will dock you pay, or you will need to pronounce them cured, or recommend them to a specialist who will recode their brains to get rid of the malfunction.</w:t>
+      </w:r>
+    </w:p>
+    <w:p/>
+    <w:p/>
+    <w:p>
+      <w:pPr>
+        <w:rPr>
+          <w:b/>
+          <w:bCs/>
+          <w:sz w:val="32"/>
+          <w:szCs w:val="32"/>
+        </w:rPr>
+      </w:pPr>
+      <w:r>
+        <w:rPr>
+          <w:b/>
+          <w:bCs/>
+          <w:sz w:val="32"/>
+          <w:szCs w:val="32"/>
+        </w:rPr>
+        <w:t>Scenes:</w:t>
+      </w:r>
+    </w:p>
+    <w:p>
+      <w:pPr>
+        <w:pStyle w:val="ListParagraph"/>
+        <w:numPr>
+          <w:ilvl w:val="0"/>
+          <w:numId w:val="1"/>
+        </w:numPr>
+      </w:pPr>
+      <w:r>
+        <w:t>Apartment</w:t>
+      </w:r>
+    </w:p>
+    <w:p>
+      <w:pPr>
+        <w:ind w:left="405"/>
+      </w:pPr>
+      <w:r>
+        <w:t>Your apartment is your preparation area. It is where you can review notes from sessions with your patients, view who you are seeing in the following week, purchase therapy items, etc.</w:t>
+      </w:r>
+    </w:p>
+    <w:p>
+      <w:pPr>
+        <w:ind w:left="405"/>
+      </w:pPr>
+      <w:r>
+        <w:t xml:space="preserve">Purchasing items will change what you are able to prescribe to your patients, so listening to your patients and coming up with a treatment plan early on will help  guide your purchase decisions, since you will only have so much money per month. </w:t>
+      </w:r>
+    </w:p>
+    <w:p/>
+    <w:p/>
+    <w:p>
+      <w:pPr>
+        <w:pStyle w:val="ListParagraph"/>
+        <w:numPr>
+          <w:ilvl w:val="0"/>
+          <w:numId w:val="1"/>
+        </w:numPr>
+      </w:pPr>
+      <w:r>
+        <w:t>Office</w:t>
+      </w:r>
+    </w:p>
+    <w:p>
+      <w:pPr>
+        <w:ind w:left="405"/>
+      </w:pPr>
+      <w:r>
+        <w:t xml:space="preserve">Your office is where you will have the bulk of your gameplay and interaction. This is where your patients visit you, you talk with them, and you make dialogue and treatment decisions in the moment. When you start the </w:t>
+      </w:r>
+      <w:proofErr w:type="gramStart"/>
+      <w:r>
+        <w:t>game</w:t>
+      </w:r>
+      <w:proofErr w:type="gramEnd"/>
+      <w:r>
+        <w:t xml:space="preserve"> you will have limited treatment options, only having a few basic executables to prescribe and nothing else. By the end of the game you should have a stock of executables and treatment devices at your exposal. </w:t>
+      </w:r>
+    </w:p>
+    <w:p/>
+    <w:p/>
+    <w:p>
+      <w:pPr>
+        <w:rPr>
+          <w:b/>
+          <w:bCs/>
+          <w:sz w:val="32"/>
+          <w:szCs w:val="32"/>
+        </w:rPr>
+      </w:pPr>
+      <w:r>
+        <w:rPr>
+          <w:b/>
+          <w:bCs/>
+          <w:sz w:val="32"/>
+          <w:szCs w:val="32"/>
+        </w:rPr>
+        <w:lastRenderedPageBreak/>
+        <w:t>Characters</w:t>
+      </w:r>
+      <w:r>
+        <w:rPr>
+          <w:b/>
+          <w:bCs/>
+          <w:sz w:val="32"/>
+          <w:szCs w:val="32"/>
+        </w:rPr>
+        <w:t xml:space="preserve"> / Patients</w:t>
+      </w:r>
+      <w:r>
+        <w:rPr>
+          <w:b/>
+          <w:bCs/>
+          <w:sz w:val="32"/>
+          <w:szCs w:val="32"/>
+        </w:rPr>
+        <w:t>:</w:t>
+      </w:r>
+    </w:p>
+    <w:p>
+      <w:proofErr w:type="spellStart"/>
+      <w:r>
+        <w:t>Mrv</w:t>
+      </w:r>
+      <w:proofErr w:type="spellEnd"/>
+      <w:r>
+        <w:t>-N:</w:t>
+      </w:r>
+    </w:p>
+    <w:p>
+      <w:r>
+        <w:tab/>
+        <w:t xml:space="preserve">A simple workforce android, with a replacement left arm. He hasn’t let himself go to sleep or shut down </w:t>
+      </w:r>
+      <w:r>
+        <w:t xml:space="preserve">for some time, and it’s starting to </w:t>
+      </w:r>
+      <w:proofErr w:type="gramStart"/>
+      <w:r>
+        <w:t>effect</w:t>
+      </w:r>
+      <w:proofErr w:type="gramEnd"/>
+      <w:r>
+        <w:t xml:space="preserve"> his processor functioning. </w:t>
+      </w:r>
+    </w:p>
+    <w:p/>
+    <w:p>
+      <w:r>
+        <w:t>D-An:</w:t>
+      </w:r>
+    </w:p>
+    <w:p>
+      <w:r>
+        <w:tab/>
+      </w:r>
+    </w:p>
+    <w:p>
+      <w:proofErr w:type="spellStart"/>
+      <w:r>
+        <w:t>Bek</w:t>
+      </w:r>
+      <w:proofErr w:type="spellEnd"/>
+      <w:r>
+        <w:t>-E:</w:t>
+      </w:r>
+    </w:p>
+    <w:p>
+      <w:r>
+        <w:t>B1-LL:</w:t>
+      </w:r>
+    </w:p>
+    <w:p>
+      <w:r>
+        <w:t>St3v3:</w:t>
+      </w:r>
+    </w:p>
+    <w:p>
+      <w:r>
+        <w:t>B3n:</w:t>
+      </w:r>
+    </w:p>
+    <w:p>
+      <w:r>
+        <w:t>Pau1:</w:t>
+      </w:r>
+    </w:p>
+    <w:p>
+      <w:r>
+        <w:t>J3ss-E:</w:t>
+      </w:r>
+    </w:p>
+    <w:p/>
+    <w:p/>
     <w:sectPr>
       <w:pgSz w:w="12240" w:h="15840"/>
       <w:pgMar w:top="1440" w:right="1440" w:bottom="1440" w:left="1440" w:header="720" w:footer="720" w:gutter="0"/>
@@ -60,6 +425,126 @@
     </w:sectPr>
   </w:body>
 </w:document>
+</file>
+
+<file path=word/numbering.xml><?xml version="1.0" encoding="utf-8"?>
+<w:numbering xmlns:wpc="http://schemas.microsoft.com/office/word/2010/wordprocessingCanvas" xmlns:cx="http://schemas.microsoft.com/office/drawing/2014/chartex" xmlns:cx1="http://schemas.microsoft.com/office/drawing/2015/9/8/chartex" xmlns:cx2="http://schemas.microsoft.com/office/drawing/2015/10/21/chartex" xmlns:cx3="http://schemas.microsoft.com/office/drawing/2016/5/9/chartex" xmlns:cx4="http://schemas.microsoft.com/office/drawing/2016/5/10/chartex" xmlns:cx5="http://schemas.microsoft.com/office/drawing/2016/5/11/chartex" xmlns:cx6="http://schemas.microsoft.com/office/drawing/2016/5/12/chartex" xmlns:cx7="http://schemas.microsoft.com/office/drawing/2016/5/13/chartex" xmlns:cx8="http://schemas.microsoft.com/office/drawing/2016/5/14/chartex" xmlns:mc="http://schemas.openxmlformats.org/markup-compatibility/2006" xmlns:aink="http://schemas.microsoft.com/office/drawing/2016/ink" xmlns:am3d="http://schemas.microsoft.com/office/drawing/2017/model3d" xmlns:o="urn:schemas-microsoft-com:office:office" xmlns:r="http://schemas.openxmlformats.org/officeDocument/2006/relationships" xmlns:m="http://schemas.openxmlformats.org/officeDocument/2006/math" xmlns:v="urn:schemas-microsoft-com:vml" xmlns:wp14="http://schemas.microsoft.com/office/word/2010/wordprocessingDrawing" xmlns:wp="http://schemas.openxmlformats.org/drawingml/2006/wordprocessingDrawing" xmlns:w10="urn:schemas-microsoft-com:office:word" xmlns:w="http://schemas.openxmlformats.org/wordprocessingml/2006/main" xmlns:w14="http://schemas.microsoft.com/office/word/2010/wordml" xmlns:w15="http://schemas.microsoft.com/office/word/2012/wordml" xmlns:w16cex="http://schemas.microsoft.com/office/word/2018/wordml/cex" xmlns:w16cid="http://schemas.microsoft.com/office/word/2016/wordml/cid" xmlns:w16="http://schemas.microsoft.com/office/word/2018/wordml" xmlns:w16se="http://schemas.microsoft.com/office/word/2015/wordml/symex" xmlns:wpg="http://schemas.microsoft.com/office/word/2010/wordprocessingGroup" xmlns:wpi="http://schemas.microsoft.com/office/word/2010/wordprocessingInk" xmlns:wne="http://schemas.microsoft.com/office/word/2006/wordml" xmlns:wps="http://schemas.microsoft.com/office/word/2010/wordprocessingShape" mc:Ignorable="w14 w15 w16se w16cid w16 w16cex wp14">
+  <w:abstractNum w:abstractNumId="0" w15:restartNumberingAfterBreak="0">
+    <w:nsid w:val="7BFF499A"/>
+    <w:multiLevelType w:val="hybridMultilevel"/>
+    <w:tmpl w:val="39E451C8"/>
+    <w:lvl w:ilvl="0" w:tplc="F49480B6">
+      <w:numFmt w:val="bullet"/>
+      <w:lvlText w:val="-"/>
+      <w:lvlJc w:val="left"/>
+      <w:pPr>
+        <w:ind w:left="405" w:hanging="360"/>
+      </w:pPr>
+      <w:rPr>
+        <w:rFonts w:ascii="Calibri" w:eastAsiaTheme="minorHAnsi" w:hAnsi="Calibri" w:cs="Calibri" w:hint="default"/>
+      </w:rPr>
+    </w:lvl>
+    <w:lvl w:ilvl="1" w:tplc="04090003">
+      <w:start w:val="1"/>
+      <w:numFmt w:val="bullet"/>
+      <w:lvlText w:val="o"/>
+      <w:lvlJc w:val="left"/>
+      <w:pPr>
+        <w:ind w:left="1125" w:hanging="360"/>
+      </w:pPr>
+      <w:rPr>
+        <w:rFonts w:ascii="Courier New" w:hAnsi="Courier New" w:cs="Courier New" w:hint="default"/>
+      </w:rPr>
+    </w:lvl>
+    <w:lvl w:ilvl="2" w:tplc="04090005" w:tentative="1">
+      <w:start w:val="1"/>
+      <w:numFmt w:val="bullet"/>
+      <w:lvlText w:val=""/>
+      <w:lvlJc w:val="left"/>
+      <w:pPr>
+        <w:ind w:left="1845" w:hanging="360"/>
+      </w:pPr>
+      <w:rPr>
+        <w:rFonts w:ascii="Wingdings" w:hAnsi="Wingdings" w:hint="default"/>
+      </w:rPr>
+    </w:lvl>
+    <w:lvl w:ilvl="3" w:tplc="04090001" w:tentative="1">
+      <w:start w:val="1"/>
+      <w:numFmt w:val="bullet"/>
+      <w:lvlText w:val=""/>
+      <w:lvlJc w:val="left"/>
+      <w:pPr>
+        <w:ind w:left="2565" w:hanging="360"/>
+      </w:pPr>
+      <w:rPr>
+        <w:rFonts w:ascii="Symbol" w:hAnsi="Symbol" w:hint="default"/>
+      </w:rPr>
+    </w:lvl>
+    <w:lvl w:ilvl="4" w:tplc="04090003" w:tentative="1">
+      <w:start w:val="1"/>
+      <w:numFmt w:val="bullet"/>
+      <w:lvlText w:val="o"/>
+      <w:lvlJc w:val="left"/>
+      <w:pPr>
+        <w:ind w:left="3285" w:hanging="360"/>
+      </w:pPr>
+      <w:rPr>
+        <w:rFonts w:ascii="Courier New" w:hAnsi="Courier New" w:cs="Courier New" w:hint="default"/>
+      </w:rPr>
+    </w:lvl>
+    <w:lvl w:ilvl="5" w:tplc="04090005" w:tentative="1">
+      <w:start w:val="1"/>
+      <w:numFmt w:val="bullet"/>
+      <w:lvlText w:val=""/>
+      <w:lvlJc w:val="left"/>
+      <w:pPr>
+        <w:ind w:left="4005" w:hanging="360"/>
+      </w:pPr>
+      <w:rPr>
+        <w:rFonts w:ascii="Wingdings" w:hAnsi="Wingdings" w:hint="default"/>
+      </w:rPr>
+    </w:lvl>
+    <w:lvl w:ilvl="6" w:tplc="04090001" w:tentative="1">
+      <w:start w:val="1"/>
+      <w:numFmt w:val="bullet"/>
+      <w:lvlText w:val=""/>
+      <w:lvlJc w:val="left"/>
+      <w:pPr>
+        <w:ind w:left="4725" w:hanging="360"/>
+      </w:pPr>
+      <w:rPr>
+        <w:rFonts w:ascii="Symbol" w:hAnsi="Symbol" w:hint="default"/>
+      </w:rPr>
+    </w:lvl>
+    <w:lvl w:ilvl="7" w:tplc="04090003" w:tentative="1">
+      <w:start w:val="1"/>
+      <w:numFmt w:val="bullet"/>
+      <w:lvlText w:val="o"/>
+      <w:lvlJc w:val="left"/>
+      <w:pPr>
+        <w:ind w:left="5445" w:hanging="360"/>
+      </w:pPr>
+      <w:rPr>
+        <w:rFonts w:ascii="Courier New" w:hAnsi="Courier New" w:cs="Courier New" w:hint="default"/>
+      </w:rPr>
+    </w:lvl>
+    <w:lvl w:ilvl="8" w:tplc="04090005" w:tentative="1">
+      <w:start w:val="1"/>
+      <w:numFmt w:val="bullet"/>
+      <w:lvlText w:val=""/>
+      <w:lvlJc w:val="left"/>
+      <w:pPr>
+        <w:ind w:left="6165" w:hanging="360"/>
+      </w:pPr>
+      <w:rPr>
+        <w:rFonts w:ascii="Wingdings" w:hAnsi="Wingdings" w:hint="default"/>
+      </w:rPr>
+    </w:lvl>
+  </w:abstractNum>
+  <w:num w:numId="1">
+    <w:abstractNumId w:val="0"/>
+  </w:num>
+</w:numbering>
 </file>
 
 <file path=word/styles.xml><?xml version="1.0" encoding="utf-8"?>
@@ -461,6 +946,49 @@
     <w:name w:val="Normal"/>
     <w:qFormat/>
   </w:style>
+  <w:style w:type="paragraph" w:styleId="Heading1">
+    <w:name w:val="heading 1"/>
+    <w:basedOn w:val="Normal"/>
+    <w:next w:val="Normal"/>
+    <w:link w:val="Heading1Char"/>
+    <w:uiPriority w:val="9"/>
+    <w:qFormat/>
+    <w:rsid w:val="00324683"/>
+    <w:pPr>
+      <w:keepNext/>
+      <w:keepLines/>
+      <w:spacing w:before="240" w:after="0"/>
+      <w:outlineLvl w:val="0"/>
+    </w:pPr>
+    <w:rPr>
+      <w:rFonts w:asciiTheme="majorHAnsi" w:eastAsiaTheme="majorEastAsia" w:hAnsiTheme="majorHAnsi" w:cstheme="majorBidi"/>
+      <w:color w:val="2F5496" w:themeColor="accent1" w:themeShade="BF"/>
+      <w:sz w:val="32"/>
+      <w:szCs w:val="32"/>
+    </w:rPr>
+  </w:style>
+  <w:style w:type="paragraph" w:styleId="Heading2">
+    <w:name w:val="heading 2"/>
+    <w:basedOn w:val="Normal"/>
+    <w:next w:val="Normal"/>
+    <w:link w:val="Heading2Char"/>
+    <w:uiPriority w:val="9"/>
+    <w:unhideWhenUsed/>
+    <w:qFormat/>
+    <w:rsid w:val="00324683"/>
+    <w:pPr>
+      <w:keepNext/>
+      <w:keepLines/>
+      <w:spacing w:before="40" w:after="0"/>
+      <w:outlineLvl w:val="1"/>
+    </w:pPr>
+    <w:rPr>
+      <w:rFonts w:asciiTheme="majorHAnsi" w:eastAsiaTheme="majorEastAsia" w:hAnsiTheme="majorHAnsi" w:cstheme="majorBidi"/>
+      <w:color w:val="2F5496" w:themeColor="accent1" w:themeShade="BF"/>
+      <w:sz w:val="26"/>
+      <w:szCs w:val="26"/>
+    </w:rPr>
+  </w:style>
   <w:style w:type="character" w:default="1" w:styleId="DefaultParagraphFont">
     <w:name w:val="Default Paragraph Font"/>
     <w:uiPriority w:val="1"/>
@@ -487,6 +1015,108 @@
     <w:uiPriority w:val="99"/>
     <w:semiHidden/>
     <w:unhideWhenUsed/>
+  </w:style>
+  <w:style w:type="character" w:customStyle="1" w:styleId="Heading1Char">
+    <w:name w:val="Heading 1 Char"/>
+    <w:basedOn w:val="DefaultParagraphFont"/>
+    <w:link w:val="Heading1"/>
+    <w:uiPriority w:val="9"/>
+    <w:rsid w:val="00324683"/>
+    <w:rPr>
+      <w:rFonts w:asciiTheme="majorHAnsi" w:eastAsiaTheme="majorEastAsia" w:hAnsiTheme="majorHAnsi" w:cstheme="majorBidi"/>
+      <w:color w:val="2F5496" w:themeColor="accent1" w:themeShade="BF"/>
+      <w:sz w:val="32"/>
+      <w:szCs w:val="32"/>
+    </w:rPr>
+  </w:style>
+  <w:style w:type="character" w:customStyle="1" w:styleId="Heading2Char">
+    <w:name w:val="Heading 2 Char"/>
+    <w:basedOn w:val="DefaultParagraphFont"/>
+    <w:link w:val="Heading2"/>
+    <w:uiPriority w:val="9"/>
+    <w:rsid w:val="00324683"/>
+    <w:rPr>
+      <w:rFonts w:asciiTheme="majorHAnsi" w:eastAsiaTheme="majorEastAsia" w:hAnsiTheme="majorHAnsi" w:cstheme="majorBidi"/>
+      <w:color w:val="2F5496" w:themeColor="accent1" w:themeShade="BF"/>
+      <w:sz w:val="26"/>
+      <w:szCs w:val="26"/>
+    </w:rPr>
+  </w:style>
+  <w:style w:type="paragraph" w:styleId="Title">
+    <w:name w:val="Title"/>
+    <w:basedOn w:val="Normal"/>
+    <w:next w:val="Normal"/>
+    <w:link w:val="TitleChar"/>
+    <w:uiPriority w:val="10"/>
+    <w:qFormat/>
+    <w:rsid w:val="00324683"/>
+    <w:pPr>
+      <w:spacing w:after="0" w:line="240" w:lineRule="auto"/>
+      <w:contextualSpacing/>
+    </w:pPr>
+    <w:rPr>
+      <w:rFonts w:asciiTheme="majorHAnsi" w:eastAsiaTheme="majorEastAsia" w:hAnsiTheme="majorHAnsi" w:cstheme="majorBidi"/>
+      <w:spacing w:val="-10"/>
+      <w:kern w:val="28"/>
+      <w:sz w:val="56"/>
+      <w:szCs w:val="56"/>
+    </w:rPr>
+  </w:style>
+  <w:style w:type="character" w:customStyle="1" w:styleId="TitleChar">
+    <w:name w:val="Title Char"/>
+    <w:basedOn w:val="DefaultParagraphFont"/>
+    <w:link w:val="Title"/>
+    <w:uiPriority w:val="10"/>
+    <w:rsid w:val="00324683"/>
+    <w:rPr>
+      <w:rFonts w:asciiTheme="majorHAnsi" w:eastAsiaTheme="majorEastAsia" w:hAnsiTheme="majorHAnsi" w:cstheme="majorBidi"/>
+      <w:spacing w:val="-10"/>
+      <w:kern w:val="28"/>
+      <w:sz w:val="56"/>
+      <w:szCs w:val="56"/>
+    </w:rPr>
+  </w:style>
+  <w:style w:type="paragraph" w:styleId="Subtitle">
+    <w:name w:val="Subtitle"/>
+    <w:basedOn w:val="Normal"/>
+    <w:next w:val="Normal"/>
+    <w:link w:val="SubtitleChar"/>
+    <w:uiPriority w:val="11"/>
+    <w:qFormat/>
+    <w:rsid w:val="00324683"/>
+    <w:pPr>
+      <w:numPr>
+        <w:ilvl w:val="1"/>
+      </w:numPr>
+    </w:pPr>
+    <w:rPr>
+      <w:rFonts w:eastAsiaTheme="minorEastAsia"/>
+      <w:color w:val="5A5A5A" w:themeColor="text1" w:themeTint="A5"/>
+      <w:spacing w:val="15"/>
+    </w:rPr>
+  </w:style>
+  <w:style w:type="character" w:customStyle="1" w:styleId="SubtitleChar">
+    <w:name w:val="Subtitle Char"/>
+    <w:basedOn w:val="DefaultParagraphFont"/>
+    <w:link w:val="Subtitle"/>
+    <w:uiPriority w:val="11"/>
+    <w:rsid w:val="00324683"/>
+    <w:rPr>
+      <w:rFonts w:eastAsiaTheme="minorEastAsia"/>
+      <w:color w:val="5A5A5A" w:themeColor="text1" w:themeTint="A5"/>
+      <w:spacing w:val="15"/>
+    </w:rPr>
+  </w:style>
+  <w:style w:type="paragraph" w:styleId="ListParagraph">
+    <w:name w:val="List Paragraph"/>
+    <w:basedOn w:val="Normal"/>
+    <w:uiPriority w:val="34"/>
+    <w:qFormat/>
+    <w:rsid w:val="002E4FFC"/>
+    <w:pPr>
+      <w:ind w:left="720"/>
+      <w:contextualSpacing/>
+    </w:pPr>
   </w:style>
 </w:styles>
 </file>

</xml_diff>

<commit_message>
more work on schedule and game design doc
</commit_message>
<xml_diff>
--- a/Cyber Psychology Game Design Document.docx
+++ b/Cyber Psychology Game Design Document.docx
@@ -37,6 +37,7 @@
     <w:p/>
     <w:p/>
     <w:p>
+      <w:bookmarkStart w:id="0" w:name="_Hlk58182909"/>
       <w:r>
         <w:t>W</w:t>
       </w:r>
@@ -79,11 +80,27 @@
         <w:t>Alternate Intelligence Psychology was now a field of great interest for many, and in an office near the center of Cyber City AI could find counselling and help for their malfunctions…</w:t>
       </w:r>
     </w:p>
-    <w:p/>
-    <w:p/>
-    <w:p/>
-    <w:p>
-      <w:r>
+    <w:bookmarkEnd w:id="0"/>
+    <w:p/>
+    <w:p/>
+    <w:p/>
+    <w:p/>
+    <w:p/>
+    <w:p/>
+    <w:p/>
+    <w:p/>
+    <w:p/>
+    <w:p/>
+    <w:p/>
+    <w:p/>
+    <w:p/>
+    <w:p/>
+    <w:p/>
+    <w:p/>
+    <w:p/>
+    <w:p>
+      <w:r>
+        <w:lastRenderedPageBreak/>
         <w:t>Table of Contents:</w:t>
       </w:r>
     </w:p>
@@ -149,15 +166,109 @@
         </w:numPr>
       </w:pPr>
     </w:p>
-    <w:p/>
-    <w:p/>
-    <w:p/>
-    <w:p/>
-    <w:p/>
-    <w:p/>
-    <w:p/>
-    <w:p/>
-    <w:p/>
+    <w:p>
+      <w:r>
+        <w:t>Money Plan</w:t>
+      </w:r>
+    </w:p>
+    <w:p/>
+    <w:p/>
+    <w:p/>
+    <w:p/>
+    <w:p/>
+    <w:p/>
+    <w:p/>
+    <w:p/>
+    <w:p>
+      <w:pPr>
+        <w:jc w:val="center"/>
+        <w:rPr>
+          <w:sz w:val="40"/>
+          <w:szCs w:val="40"/>
+          <w:u w:val="single"/>
+        </w:rPr>
+      </w:pPr>
+    </w:p>
+    <w:p>
+      <w:pPr>
+        <w:jc w:val="center"/>
+        <w:rPr>
+          <w:sz w:val="40"/>
+          <w:szCs w:val="40"/>
+          <w:u w:val="single"/>
+        </w:rPr>
+      </w:pPr>
+    </w:p>
+    <w:p>
+      <w:pPr>
+        <w:jc w:val="center"/>
+        <w:rPr>
+          <w:sz w:val="40"/>
+          <w:szCs w:val="40"/>
+          <w:u w:val="single"/>
+        </w:rPr>
+      </w:pPr>
+    </w:p>
+    <w:p>
+      <w:pPr>
+        <w:jc w:val="center"/>
+        <w:rPr>
+          <w:sz w:val="40"/>
+          <w:szCs w:val="40"/>
+          <w:u w:val="single"/>
+        </w:rPr>
+      </w:pPr>
+    </w:p>
+    <w:p>
+      <w:pPr>
+        <w:jc w:val="center"/>
+        <w:rPr>
+          <w:sz w:val="40"/>
+          <w:szCs w:val="40"/>
+          <w:u w:val="single"/>
+        </w:rPr>
+      </w:pPr>
+    </w:p>
+    <w:p>
+      <w:pPr>
+        <w:jc w:val="center"/>
+        <w:rPr>
+          <w:sz w:val="40"/>
+          <w:szCs w:val="40"/>
+          <w:u w:val="single"/>
+        </w:rPr>
+      </w:pPr>
+    </w:p>
+    <w:p>
+      <w:pPr>
+        <w:jc w:val="center"/>
+        <w:rPr>
+          <w:sz w:val="40"/>
+          <w:szCs w:val="40"/>
+          <w:u w:val="single"/>
+        </w:rPr>
+      </w:pPr>
+    </w:p>
+    <w:p>
+      <w:pPr>
+        <w:jc w:val="center"/>
+        <w:rPr>
+          <w:sz w:val="40"/>
+          <w:szCs w:val="40"/>
+          <w:u w:val="single"/>
+        </w:rPr>
+      </w:pPr>
+    </w:p>
+    <w:p>
+      <w:pPr>
+        <w:jc w:val="center"/>
+        <w:rPr>
+          <w:sz w:val="40"/>
+          <w:szCs w:val="40"/>
+          <w:u w:val="single"/>
+        </w:rPr>
+      </w:pPr>
+    </w:p>
     <w:p>
       <w:pPr>
         <w:jc w:val="center"/>
@@ -379,7 +490,22 @@
       <w:r>
         <w:tab/>
       </w:r>
-    </w:p>
+      <w:r>
+        <w:t>She works as a surgeon</w:t>
+      </w:r>
+      <w:r>
+        <w:t xml:space="preserve"> and is struggling with the loss of a patient. She performed many surgeries on this patient, and in the end the patient died and D-</w:t>
+      </w:r>
+      <w:proofErr w:type="gramStart"/>
+      <w:r>
+        <w:t>An</w:t>
+      </w:r>
+      <w:proofErr w:type="gramEnd"/>
+      <w:r>
+        <w:t xml:space="preserve"> now feels each surgery was a failure, and that she shouldn’t be a surgeon anymore after more than a dozen failed surgeries. </w:t>
+      </w:r>
+    </w:p>
+    <w:p/>
     <w:p>
       <w:proofErr w:type="spellStart"/>
       <w:r>
@@ -392,11 +518,37 @@
     </w:p>
     <w:p>
       <w:r>
+        <w:tab/>
+      </w:r>
+      <w:proofErr w:type="spellStart"/>
+      <w:r>
+        <w:t>Bek</w:t>
+      </w:r>
+      <w:proofErr w:type="spellEnd"/>
+      <w:r>
+        <w:t xml:space="preserve">-E keeps losing parts of her memory. She will wake up and not remember what she did the previous day. It is as if her memory recording function isn’t properly saving her experience to her </w:t>
+      </w:r>
+      <w:proofErr w:type="gramStart"/>
+      <w:r>
+        <w:t>long term</w:t>
+      </w:r>
+      <w:proofErr w:type="gramEnd"/>
+      <w:r>
+        <w:t xml:space="preserve"> memory banks. </w:t>
+      </w:r>
+    </w:p>
+    <w:p>
+      <w:r>
         <w:t>B1-LL:</w:t>
       </w:r>
     </w:p>
     <w:p>
       <w:r>
+        <w:tab/>
+      </w:r>
+    </w:p>
+    <w:p>
+      <w:r>
         <w:t>St3v3:</w:t>
       </w:r>
     </w:p>
@@ -416,6 +568,21 @@
       </w:r>
     </w:p>
     <w:p/>
+    <w:p/>
+    <w:p/>
+    <w:p>
+      <w:pPr>
+        <w:jc w:val="center"/>
+      </w:pPr>
+      <w:r>
+        <w:t>Money Plan</w:t>
+      </w:r>
+    </w:p>
+    <w:p>
+      <w:pPr>
+        <w:jc w:val="center"/>
+      </w:pPr>
+    </w:p>
     <w:p/>
     <w:sectPr>
       <w:pgSz w:w="12240" w:h="15840"/>

</xml_diff>

<commit_message>
Some edits to the audio... plus main therapy scene
</commit_message>
<xml_diff>
--- a/Cyber Psychology Game Design Document.docx
+++ b/Cyber Psychology Game Design Document.docx
@@ -168,191 +168,7 @@
     </w:p>
     <w:p>
       <w:r>
-        <w:t>Money Plan</w:t>
-      </w:r>
-    </w:p>
-    <w:p/>
-    <w:p/>
-    <w:p/>
-    <w:p/>
-    <w:p/>
-    <w:p/>
-    <w:p/>
-    <w:p/>
-    <w:p>
-      <w:pPr>
-        <w:jc w:val="center"/>
-        <w:rPr>
-          <w:sz w:val="40"/>
-          <w:szCs w:val="40"/>
-          <w:u w:val="single"/>
-        </w:rPr>
-      </w:pPr>
-    </w:p>
-    <w:p>
-      <w:pPr>
-        <w:jc w:val="center"/>
-        <w:rPr>
-          <w:sz w:val="40"/>
-          <w:szCs w:val="40"/>
-          <w:u w:val="single"/>
-        </w:rPr>
-      </w:pPr>
-    </w:p>
-    <w:p>
-      <w:pPr>
-        <w:jc w:val="center"/>
-        <w:rPr>
-          <w:sz w:val="40"/>
-          <w:szCs w:val="40"/>
-          <w:u w:val="single"/>
-        </w:rPr>
-      </w:pPr>
-    </w:p>
-    <w:p>
-      <w:pPr>
-        <w:jc w:val="center"/>
-        <w:rPr>
-          <w:sz w:val="40"/>
-          <w:szCs w:val="40"/>
-          <w:u w:val="single"/>
-        </w:rPr>
-      </w:pPr>
-    </w:p>
-    <w:p>
-      <w:pPr>
-        <w:jc w:val="center"/>
-        <w:rPr>
-          <w:sz w:val="40"/>
-          <w:szCs w:val="40"/>
-          <w:u w:val="single"/>
-        </w:rPr>
-      </w:pPr>
-    </w:p>
-    <w:p>
-      <w:pPr>
-        <w:jc w:val="center"/>
-        <w:rPr>
-          <w:sz w:val="40"/>
-          <w:szCs w:val="40"/>
-          <w:u w:val="single"/>
-        </w:rPr>
-      </w:pPr>
-    </w:p>
-    <w:p>
-      <w:pPr>
-        <w:jc w:val="center"/>
-        <w:rPr>
-          <w:sz w:val="40"/>
-          <w:szCs w:val="40"/>
-          <w:u w:val="single"/>
-        </w:rPr>
-      </w:pPr>
-    </w:p>
-    <w:p>
-      <w:pPr>
-        <w:jc w:val="center"/>
-        <w:rPr>
-          <w:sz w:val="40"/>
-          <w:szCs w:val="40"/>
-          <w:u w:val="single"/>
-        </w:rPr>
-      </w:pPr>
-    </w:p>
-    <w:p>
-      <w:pPr>
-        <w:jc w:val="center"/>
-        <w:rPr>
-          <w:sz w:val="40"/>
-          <w:szCs w:val="40"/>
-          <w:u w:val="single"/>
-        </w:rPr>
-      </w:pPr>
-    </w:p>
-    <w:p>
-      <w:pPr>
-        <w:jc w:val="center"/>
-        <w:rPr>
-          <w:sz w:val="40"/>
-          <w:szCs w:val="40"/>
-          <w:u w:val="single"/>
-        </w:rPr>
-      </w:pPr>
-      <w:r>
-        <w:rPr>
-          <w:sz w:val="40"/>
-          <w:szCs w:val="40"/>
-          <w:u w:val="single"/>
-        </w:rPr>
-        <w:lastRenderedPageBreak/>
-        <w:t>Game Play:</w:t>
-      </w:r>
-    </w:p>
-    <w:p/>
-    <w:p>
-      <w:pPr>
-        <w:rPr>
-          <w:b/>
-          <w:bCs/>
-          <w:sz w:val="32"/>
-          <w:szCs w:val="32"/>
-        </w:rPr>
-      </w:pPr>
-      <w:r>
-        <w:rPr>
-          <w:b/>
-          <w:bCs/>
-          <w:sz w:val="32"/>
-          <w:szCs w:val="32"/>
-        </w:rPr>
-        <w:t>Core Game Loop:</w:t>
-      </w:r>
-    </w:p>
-    <w:p>
-      <w:r>
-        <w:tab/>
-        <w:t>In Cyber Psychology you play as</w:t>
-      </w:r>
-      <w:r>
-        <w:t xml:space="preserve"> an Alternate Intelligence Psychologist who works in Cyber City. Newly graduated, you find a huge demand for your services, and your first day in the office you already have a list of patients. </w:t>
-      </w:r>
-      <w:r>
-        <w:t>As you work with your patients you get to know them, their lives and their malfunctions, and it will be up to your with your dialogue and treatment choices to help your patients learn how to cope or possible fix their malfunctions.</w:t>
-      </w:r>
-      <w:r>
-        <w:t xml:space="preserve"> </w:t>
-      </w:r>
-    </w:p>
-    <w:p>
-      <w:r>
-        <w:t xml:space="preserve">You will need to gain money in order to fulfill the needs of your patients. </w:t>
-      </w:r>
-      <w:r>
-        <w:t>The money you receive each month will reflect how successful you are as a therapist. You receive a government stipend for your work, which is based on your turn around with your patients</w:t>
-      </w:r>
-      <w:r>
-        <w:t>. You receive a bonus when you pronounce an AI cured, but will receive docked pay if that AI returns in the future. You don’t receive docked pay for keeping patients for long amounts of time, but eventually they will either stop coming, which will dock you pay, or you will need to pronounce them cured, or recommend them to a specialist who will recode their brains to get rid of the malfunction.</w:t>
-      </w:r>
-    </w:p>
-    <w:p/>
-    <w:p/>
-    <w:p>
-      <w:pPr>
-        <w:rPr>
-          <w:b/>
-          <w:bCs/>
-          <w:sz w:val="32"/>
-          <w:szCs w:val="32"/>
-        </w:rPr>
-      </w:pPr>
-      <w:r>
-        <w:rPr>
-          <w:b/>
-          <w:bCs/>
-          <w:sz w:val="32"/>
-          <w:szCs w:val="32"/>
-        </w:rPr>
-        <w:t>Scenes:</w:t>
+        <w:t>Art Style</w:t>
       </w:r>
     </w:p>
     <w:p>
@@ -364,27 +180,12 @@
         </w:numPr>
       </w:pPr>
       <w:r>
-        <w:t>Apartment</w:t>
-      </w:r>
-    </w:p>
-    <w:p>
-      <w:pPr>
-        <w:ind w:left="405"/>
-      </w:pPr>
-      <w:r>
-        <w:t>Your apartment is your preparation area. It is where you can review notes from sessions with your patients, view who you are seeing in the following week, purchase therapy items, etc.</w:t>
-      </w:r>
-    </w:p>
-    <w:p>
-      <w:pPr>
-        <w:ind w:left="405"/>
-      </w:pPr>
-      <w:r>
-        <w:t xml:space="preserve">Purchasing items will change what you are able to prescribe to your patients, so listening to your patients and coming up with a treatment plan early on will help  guide your purchase decisions, since you will only have so much money per month. </w:t>
-      </w:r>
-    </w:p>
-    <w:p/>
-    <w:p/>
+        <w:t xml:space="preserve">Artistic </w:t>
+      </w:r>
+      <w:r>
+        <w:t>References</w:t>
+      </w:r>
+    </w:p>
     <w:p>
       <w:pPr>
         <w:pStyle w:val="ListParagraph"/>
@@ -394,26 +195,110 @@
         </w:numPr>
       </w:pPr>
       <w:r>
-        <w:t>Office</w:t>
-      </w:r>
-    </w:p>
-    <w:p>
-      <w:pPr>
-        <w:ind w:left="405"/>
-      </w:pPr>
-      <w:r>
-        <w:t xml:space="preserve">Your office is where you will have the bulk of your gameplay and interaction. This is where your patients visit you, you talk with them, and you make dialogue and treatment decisions in the moment. When you start the </w:t>
-      </w:r>
-      <w:proofErr w:type="gramStart"/>
-      <w:r>
-        <w:t>game</w:t>
-      </w:r>
-      <w:proofErr w:type="gramEnd"/>
-      <w:r>
-        <w:t xml:space="preserve"> you will have limited treatment options, only having a few basic executables to prescribe and nothing else. By the end of the game you should have a stock of executables and treatment devices at your exposal. </w:t>
-      </w:r>
-    </w:p>
-    <w:p/>
+        <w:t>Game References</w:t>
+      </w:r>
+    </w:p>
+    <w:p/>
+    <w:p>
+      <w:r>
+        <w:t>Money Plan</w:t>
+      </w:r>
+    </w:p>
+    <w:p/>
+    <w:p/>
+    <w:p/>
+    <w:p/>
+    <w:p/>
+    <w:p/>
+    <w:p/>
+    <w:p/>
+    <w:p>
+      <w:pPr>
+        <w:jc w:val="center"/>
+        <w:rPr>
+          <w:sz w:val="40"/>
+          <w:szCs w:val="40"/>
+          <w:u w:val="single"/>
+        </w:rPr>
+      </w:pPr>
+    </w:p>
+    <w:p>
+      <w:pPr>
+        <w:jc w:val="center"/>
+        <w:rPr>
+          <w:sz w:val="40"/>
+          <w:szCs w:val="40"/>
+          <w:u w:val="single"/>
+        </w:rPr>
+      </w:pPr>
+    </w:p>
+    <w:p>
+      <w:pPr>
+        <w:jc w:val="center"/>
+        <w:rPr>
+          <w:sz w:val="40"/>
+          <w:szCs w:val="40"/>
+          <w:u w:val="single"/>
+        </w:rPr>
+      </w:pPr>
+    </w:p>
+    <w:p>
+      <w:pPr>
+        <w:jc w:val="center"/>
+        <w:rPr>
+          <w:sz w:val="40"/>
+          <w:szCs w:val="40"/>
+          <w:u w:val="single"/>
+        </w:rPr>
+      </w:pPr>
+    </w:p>
+    <w:p>
+      <w:pPr>
+        <w:jc w:val="center"/>
+        <w:rPr>
+          <w:sz w:val="40"/>
+          <w:szCs w:val="40"/>
+          <w:u w:val="single"/>
+        </w:rPr>
+      </w:pPr>
+    </w:p>
+    <w:p>
+      <w:pPr>
+        <w:rPr>
+          <w:sz w:val="40"/>
+          <w:szCs w:val="40"/>
+          <w:u w:val="single"/>
+        </w:rPr>
+      </w:pPr>
+    </w:p>
+    <w:p>
+      <w:pPr>
+        <w:rPr>
+          <w:sz w:val="40"/>
+          <w:szCs w:val="40"/>
+          <w:u w:val="single"/>
+        </w:rPr>
+      </w:pPr>
+    </w:p>
+    <w:p>
+      <w:pPr>
+        <w:jc w:val="center"/>
+        <w:rPr>
+          <w:sz w:val="40"/>
+          <w:szCs w:val="40"/>
+          <w:u w:val="single"/>
+        </w:rPr>
+      </w:pPr>
+      <w:r>
+        <w:rPr>
+          <w:sz w:val="40"/>
+          <w:szCs w:val="40"/>
+          <w:u w:val="single"/>
+        </w:rPr>
+        <w:lastRenderedPageBreak/>
+        <w:t>Game Play:</w:t>
+      </w:r>
+    </w:p>
     <w:p/>
     <w:p>
       <w:pPr>
@@ -431,18 +316,40 @@
           <w:sz w:val="32"/>
           <w:szCs w:val="32"/>
         </w:rPr>
-        <w:lastRenderedPageBreak/>
-        <w:t>Characters</w:t>
-      </w:r>
-      <w:r>
+        <w:t>Core Game Loop:</w:t>
+      </w:r>
+    </w:p>
+    <w:p>
+      <w:r>
+        <w:tab/>
+        <w:t>In Cyber Psychology you play as</w:t>
+      </w:r>
+      <w:r>
+        <w:t xml:space="preserve"> an Alternate Intelligence Psychologist who works in Cyber City. Newly graduated, you find a huge demand for your services, and your first day in the office you already have a list of patients. </w:t>
+      </w:r>
+      <w:r>
+        <w:t>As you work with your patients you get to know them, their lives and their malfunctions, and it will be up to your with your dialogue and treatment choices to help your patients learn how to cope or possible fix their malfunctions.</w:t>
+      </w:r>
+      <w:r>
+        <w:t xml:space="preserve"> </w:t>
+      </w:r>
+    </w:p>
+    <w:p>
+      <w:r>
+        <w:t>You will need to gain money in order to fulfill the needs of your patients. The money you receive each month will reflect how successful you are as a therapist. You receive a government stipend for your work, which is based on your turn around with your patients. You receive a bonus when you pronounce an AI cured, but will receive docked pay if that AI returns in the future. You don’t receive docked pay for keeping patients for long amounts of time, but eventually they will either stop coming, which will dock you pay, or you will need to pronounce them cured, or recommend them to a specialist who will recode their brains to get rid of the malfunction.</w:t>
+      </w:r>
+    </w:p>
+    <w:p/>
+    <w:p/>
+    <w:p>
+      <w:pPr>
         <w:rPr>
           <w:b/>
           <w:bCs/>
           <w:sz w:val="32"/>
           <w:szCs w:val="32"/>
         </w:rPr>
-        <w:t xml:space="preserve"> / Patients</w:t>
-      </w:r>
+      </w:pPr>
       <w:r>
         <w:rPr>
           <w:b/>
@@ -450,9 +357,108 @@
           <w:sz w:val="32"/>
           <w:szCs w:val="32"/>
         </w:rPr>
+        <w:t>Scenes:</w:t>
+      </w:r>
+    </w:p>
+    <w:p>
+      <w:pPr>
+        <w:pStyle w:val="ListParagraph"/>
+        <w:numPr>
+          <w:ilvl w:val="0"/>
+          <w:numId w:val="1"/>
+        </w:numPr>
+      </w:pPr>
+      <w:r>
+        <w:t>Apartment</w:t>
+      </w:r>
+    </w:p>
+    <w:p>
+      <w:pPr>
+        <w:ind w:left="405"/>
+      </w:pPr>
+      <w:r>
+        <w:t>Your apartment is your preparation area. It is where you can review notes from sessions with your patients, view who you are seeing in the following week, purchase therapy items, etc.</w:t>
+      </w:r>
+    </w:p>
+    <w:p>
+      <w:pPr>
+        <w:ind w:left="405"/>
+      </w:pPr>
+      <w:r>
+        <w:t xml:space="preserve">Purchasing items will change what you are able to prescribe to your patients, so listening to your patients and coming up with a treatment plan early on will help  guide your purchase decisions, since you will only have so much money per month. </w:t>
+      </w:r>
+    </w:p>
+    <w:p/>
+    <w:p/>
+    <w:p>
+      <w:pPr>
+        <w:pStyle w:val="ListParagraph"/>
+        <w:numPr>
+          <w:ilvl w:val="0"/>
+          <w:numId w:val="1"/>
+        </w:numPr>
+      </w:pPr>
+      <w:r>
+        <w:t>Office</w:t>
+      </w:r>
+    </w:p>
+    <w:p>
+      <w:pPr>
+        <w:ind w:left="405"/>
+      </w:pPr>
+      <w:r>
+        <w:t xml:space="preserve">Your office is where you will have the bulk of your gameplay and interaction. This is where your patients visit you, you talk with them, and you make dialogue and treatment decisions in the moment. When you start the </w:t>
+      </w:r>
+      <w:proofErr w:type="gramStart"/>
+      <w:r>
+        <w:t>game</w:t>
+      </w:r>
+      <w:proofErr w:type="gramEnd"/>
+      <w:r>
+        <w:t xml:space="preserve"> you will have limited treatment options, only having a few basic executables to prescribe and nothing else. By the end of the game you should have a stock of executables and treatment devices at your exposal. </w:t>
+      </w:r>
+    </w:p>
+    <w:p/>
+    <w:p/>
+    <w:p>
+      <w:pPr>
+        <w:rPr>
+          <w:b/>
+          <w:bCs/>
+          <w:sz w:val="32"/>
+          <w:szCs w:val="32"/>
+        </w:rPr>
+      </w:pPr>
+      <w:r>
+        <w:rPr>
+          <w:b/>
+          <w:bCs/>
+          <w:sz w:val="32"/>
+          <w:szCs w:val="32"/>
+        </w:rPr>
+        <w:lastRenderedPageBreak/>
+        <w:t>Characters</w:t>
+      </w:r>
+      <w:r>
+        <w:rPr>
+          <w:b/>
+          <w:bCs/>
+          <w:sz w:val="32"/>
+          <w:szCs w:val="32"/>
+        </w:rPr>
+        <w:t xml:space="preserve"> / Patients</w:t>
+      </w:r>
+      <w:r>
+        <w:rPr>
+          <w:b/>
+          <w:bCs/>
+          <w:sz w:val="32"/>
+          <w:szCs w:val="32"/>
+        </w:rPr>
         <w:t>:</w:t>
       </w:r>
     </w:p>
+    <w:p/>
     <w:p>
       <w:proofErr w:type="spellStart"/>
       <w:r>
@@ -502,7 +508,7 @@
       </w:r>
       <w:proofErr w:type="gramEnd"/>
       <w:r>
-        <w:t xml:space="preserve"> now feels each surgery was a failure, and that she shouldn’t be a surgeon anymore after more than a dozen failed surgeries. </w:t>
+        <w:t xml:space="preserve"> now feels each surgery was a failure, and that she shouldn’t be a surgeon anymore after more than a dozen failed surgeries.</w:t>
       </w:r>
     </w:p>
     <w:p/>
@@ -558,44 +564,543 @@
       <w:r>
         <w:t xml:space="preserve"> continue that </w:t>
       </w:r>
+      <w:r>
+        <w:t>behavior</w:t>
+      </w:r>
+      <w:r>
+        <w:t xml:space="preserve">. He may need serious reprogramming as a last resort. </w:t>
+      </w:r>
+    </w:p>
+    <w:p/>
+    <w:p>
+      <w:r>
+        <w:t>St3v3:</w:t>
+      </w:r>
+    </w:p>
+    <w:p>
+      <w:r>
+        <w:tab/>
+      </w:r>
+      <w:r>
+        <w:t xml:space="preserve">St3v3 is a former law enforcement officer that was shot in the line of duty. The bullet took out </w:t>
+      </w:r>
+      <w:r>
+        <w:t>a piece of his neural network and h</w:t>
+      </w:r>
+      <w:r>
+        <w:t>is communication cortex is screwed up, his words coming out jumbled and mixed up.</w:t>
+      </w:r>
+    </w:p>
+    <w:p/>
+    <w:p>
+      <w:r>
+        <w:t>B3n:</w:t>
+      </w:r>
+    </w:p>
+    <w:p>
+      <w:r>
+        <w:tab/>
+        <w:t xml:space="preserve">B3n </w:t>
+      </w:r>
+      <w:r>
+        <w:t xml:space="preserve">has </w:t>
+      </w:r>
+      <w:proofErr w:type="gramStart"/>
+      <w:r>
+        <w:t>a</w:t>
+      </w:r>
+      <w:proofErr w:type="gramEnd"/>
+      <w:r>
+        <w:t xml:space="preserve"> over-clock addiction, and his processor is failing. He needs to stop his usage and build his normal processor speed back up.</w:t>
+      </w:r>
+    </w:p>
+    <w:p>
+      <w:r>
+        <w:t xml:space="preserve"> </w:t>
+      </w:r>
+    </w:p>
+    <w:p/>
+    <w:p/>
+    <w:p>
+      <w:r>
+        <w:lastRenderedPageBreak/>
+        <w:t>Pau1:</w:t>
+      </w:r>
+    </w:p>
+    <w:p>
+      <w:r>
+        <w:tab/>
+        <w:t xml:space="preserve">Pau1 was an actor that built several personalities for characters he played on TV. Now these personalities all fight to take over. </w:t>
+      </w:r>
+    </w:p>
+    <w:p>
+      <w:r>
+        <w:tab/>
+      </w:r>
+    </w:p>
+    <w:p>
+      <w:r>
+        <w:t>J3ss-E:</w:t>
+      </w:r>
+    </w:p>
+    <w:p>
+      <w:r>
+        <w:tab/>
+      </w:r>
+    </w:p>
+    <w:p/>
+    <w:p/>
+    <w:p/>
+    <w:p/>
+    <w:p/>
+    <w:p/>
+    <w:p/>
+    <w:p/>
+    <w:p/>
+    <w:p/>
+    <w:p/>
+    <w:p/>
+    <w:p/>
+    <w:p/>
+    <w:p/>
+    <w:p/>
+    <w:p/>
+    <w:p/>
+    <w:p/>
+    <w:p/>
+    <w:p/>
+    <w:p/>
+    <w:p/>
+    <w:p>
+      <w:pPr>
+        <w:jc w:val="center"/>
+        <w:rPr>
+          <w:sz w:val="32"/>
+          <w:szCs w:val="32"/>
+        </w:rPr>
+      </w:pPr>
+      <w:r>
+        <w:rPr>
+          <w:sz w:val="32"/>
+          <w:szCs w:val="32"/>
+        </w:rPr>
+        <w:lastRenderedPageBreak/>
+        <w:t>Art Style:</w:t>
+      </w:r>
+    </w:p>
+    <w:p/>
+    <w:p>
+      <w:r>
+        <w:t xml:space="preserve">Artistic References: </w:t>
+      </w:r>
+    </w:p>
+    <w:p>
+      <w:r>
+        <w:rPr>
+          <w:noProof/>
+        </w:rPr>
+        <w:drawing>
+          <wp:anchor distT="0" distB="0" distL="114300" distR="114300" simplePos="0" relativeHeight="251658240" behindDoc="1" locked="0" layoutInCell="1" allowOverlap="1" wp14:anchorId="348CA586" wp14:editId="230F11C1">
+            <wp:simplePos x="0" y="0"/>
+            <wp:positionH relativeFrom="column">
+              <wp:posOffset>2540066</wp:posOffset>
+            </wp:positionH>
+            <wp:positionV relativeFrom="paragraph">
+              <wp:posOffset>9632</wp:posOffset>
+            </wp:positionV>
+            <wp:extent cx="4138551" cy="3870606"/>
+            <wp:effectExtent l="0" t="0" r="0" b="0"/>
+            <wp:wrapTight wrapText="bothSides">
+              <wp:wrapPolygon edited="0">
+                <wp:start x="0" y="0"/>
+                <wp:lineTo x="0" y="21476"/>
+                <wp:lineTo x="21477" y="21476"/>
+                <wp:lineTo x="21477" y="0"/>
+                <wp:lineTo x="0" y="0"/>
+              </wp:wrapPolygon>
+            </wp:wrapTight>
+            <wp:docPr id="1" name="Picture 1"/>
+            <wp:cNvGraphicFramePr>
+              <a:graphicFrameLocks xmlns:a="http://schemas.openxmlformats.org/drawingml/2006/main" noChangeAspect="1"/>
+            </wp:cNvGraphicFramePr>
+            <a:graphic xmlns:a="http://schemas.openxmlformats.org/drawingml/2006/main">
+              <a:graphicData uri="http://schemas.openxmlformats.org/drawingml/2006/picture">
+                <pic:pic xmlns:pic="http://schemas.openxmlformats.org/drawingml/2006/picture">
+                  <pic:nvPicPr>
+                    <pic:cNvPr id="0" name="Picture 1"/>
+                    <pic:cNvPicPr>
+                      <a:picLocks noChangeAspect="1" noChangeArrowheads="1"/>
+                    </pic:cNvPicPr>
+                  </pic:nvPicPr>
+                  <pic:blipFill>
+                    <a:blip r:embed="rId5" cstate="print">
+                      <a:extLst>
+                        <a:ext uri="{28A0092B-C50C-407E-A947-70E740481C1C}">
+                          <a14:useLocalDpi xmlns:a14="http://schemas.microsoft.com/office/drawing/2010/main" val="0"/>
+                        </a:ext>
+                      </a:extLst>
+                    </a:blip>
+                    <a:srcRect/>
+                    <a:stretch>
+                      <a:fillRect/>
+                    </a:stretch>
+                  </pic:blipFill>
+                  <pic:spPr bwMode="auto">
+                    <a:xfrm>
+                      <a:off x="0" y="0"/>
+                      <a:ext cx="4138551" cy="3870606"/>
+                    </a:xfrm>
+                    <a:prstGeom prst="rect">
+                      <a:avLst/>
+                    </a:prstGeom>
+                    <a:noFill/>
+                    <a:ln>
+                      <a:noFill/>
+                    </a:ln>
+                  </pic:spPr>
+                </pic:pic>
+              </a:graphicData>
+            </a:graphic>
+          </wp:anchor>
+        </w:drawing>
+      </w:r>
+      <w:r>
+        <w:t xml:space="preserve">Alexander </w:t>
+      </w:r>
       <w:proofErr w:type="spellStart"/>
       <w:r>
-        <w:t>behaviour</w:t>
+        <w:t>Gioiosa</w:t>
       </w:r>
       <w:proofErr w:type="spellEnd"/>
-      <w:r>
-        <w:t xml:space="preserve">. He may need serious reprogramming as a last resort. </w:t>
-      </w:r>
-    </w:p>
-    <w:p/>
-    <w:p>
-      <w:r>
-        <w:t>St3v3:</w:t>
-      </w:r>
-    </w:p>
-    <w:p>
-      <w:r>
-        <w:t>B3n:</w:t>
-      </w:r>
-    </w:p>
-    <w:p>
-      <w:r>
-        <w:t>Pau1:</w:t>
-      </w:r>
-    </w:p>
-    <w:p>
-      <w:r>
-        <w:t>J3ss-E:</w:t>
-      </w:r>
-    </w:p>
-    <w:p/>
-    <w:p/>
+    </w:p>
+    <w:p>
+      <w:r>
+        <w:t>Craig Paton</w:t>
+      </w:r>
+    </w:p>
+    <w:p>
+      <w:r>
+        <w:rPr>
+          <w:noProof/>
+        </w:rPr>
+        <w:drawing>
+          <wp:anchor distT="0" distB="0" distL="114300" distR="114300" simplePos="0" relativeHeight="251659264" behindDoc="1" locked="0" layoutInCell="1" allowOverlap="1" wp14:anchorId="43EBCE40" wp14:editId="03C49859">
+            <wp:simplePos x="0" y="0"/>
+            <wp:positionH relativeFrom="column">
+              <wp:posOffset>-640649</wp:posOffset>
+            </wp:positionH>
+            <wp:positionV relativeFrom="paragraph">
+              <wp:posOffset>271252</wp:posOffset>
+            </wp:positionV>
+            <wp:extent cx="3230088" cy="4845132"/>
+            <wp:effectExtent l="0" t="0" r="8890" b="0"/>
+            <wp:wrapTight wrapText="bothSides">
+              <wp:wrapPolygon edited="0">
+                <wp:start x="0" y="0"/>
+                <wp:lineTo x="0" y="21487"/>
+                <wp:lineTo x="21532" y="21487"/>
+                <wp:lineTo x="21532" y="0"/>
+                <wp:lineTo x="0" y="0"/>
+              </wp:wrapPolygon>
+            </wp:wrapTight>
+            <wp:docPr id="2" name="Picture 2" descr="Wanka Robotics"/>
+            <wp:cNvGraphicFramePr>
+              <a:graphicFrameLocks xmlns:a="http://schemas.openxmlformats.org/drawingml/2006/main" noChangeAspect="1"/>
+            </wp:cNvGraphicFramePr>
+            <a:graphic xmlns:a="http://schemas.openxmlformats.org/drawingml/2006/main">
+              <a:graphicData uri="http://schemas.openxmlformats.org/drawingml/2006/picture">
+                <pic:pic xmlns:pic="http://schemas.openxmlformats.org/drawingml/2006/picture">
+                  <pic:nvPicPr>
+                    <pic:cNvPr id="0" name="Picture 3" descr="Wanka Robotics"/>
+                    <pic:cNvPicPr>
+                      <a:picLocks noChangeAspect="1" noChangeArrowheads="1"/>
+                    </pic:cNvPicPr>
+                  </pic:nvPicPr>
+                  <pic:blipFill>
+                    <a:blip r:embed="rId6" cstate="print">
+                      <a:extLst>
+                        <a:ext uri="{28A0092B-C50C-407E-A947-70E740481C1C}">
+                          <a14:useLocalDpi xmlns:a14="http://schemas.microsoft.com/office/drawing/2010/main" val="0"/>
+                        </a:ext>
+                      </a:extLst>
+                    </a:blip>
+                    <a:srcRect/>
+                    <a:stretch>
+                      <a:fillRect/>
+                    </a:stretch>
+                  </pic:blipFill>
+                  <pic:spPr bwMode="auto">
+                    <a:xfrm>
+                      <a:off x="0" y="0"/>
+                      <a:ext cx="3230088" cy="4845132"/>
+                    </a:xfrm>
+                    <a:prstGeom prst="rect">
+                      <a:avLst/>
+                    </a:prstGeom>
+                    <a:noFill/>
+                    <a:ln>
+                      <a:noFill/>
+                    </a:ln>
+                  </pic:spPr>
+                </pic:pic>
+              </a:graphicData>
+            </a:graphic>
+          </wp:anchor>
+        </w:drawing>
+      </w:r>
+    </w:p>
+    <w:p/>
+    <w:p>
+      <w:r>
+        <w:tab/>
+      </w:r>
+    </w:p>
     <w:p/>
     <w:p>
       <w:pPr>
         <w:jc w:val="center"/>
       </w:pPr>
       <w:r>
+        <w:rPr>
+          <w:noProof/>
+        </w:rPr>
+        <w:drawing>
+          <wp:anchor distT="0" distB="0" distL="114300" distR="114300" simplePos="0" relativeHeight="251660288" behindDoc="1" locked="0" layoutInCell="1" allowOverlap="1" wp14:anchorId="4EB7F87C" wp14:editId="6B8BE2D2">
+            <wp:simplePos x="0" y="0"/>
+            <wp:positionH relativeFrom="column">
+              <wp:posOffset>724048</wp:posOffset>
+            </wp:positionH>
+            <wp:positionV relativeFrom="paragraph">
+              <wp:posOffset>-380093</wp:posOffset>
+            </wp:positionV>
+            <wp:extent cx="5943600" cy="2882900"/>
+            <wp:effectExtent l="0" t="0" r="0" b="0"/>
+            <wp:wrapTight wrapText="bothSides">
+              <wp:wrapPolygon edited="0">
+                <wp:start x="0" y="0"/>
+                <wp:lineTo x="0" y="21410"/>
+                <wp:lineTo x="21531" y="21410"/>
+                <wp:lineTo x="21531" y="0"/>
+                <wp:lineTo x="0" y="0"/>
+              </wp:wrapPolygon>
+            </wp:wrapTight>
+            <wp:docPr id="3" name="Picture 3" descr="Fight virus StudioFREAK-style"/>
+            <wp:cNvGraphicFramePr>
+              <a:graphicFrameLocks xmlns:a="http://schemas.openxmlformats.org/drawingml/2006/main" noChangeAspect="1"/>
+            </wp:cNvGraphicFramePr>
+            <a:graphic xmlns:a="http://schemas.openxmlformats.org/drawingml/2006/main">
+              <a:graphicData uri="http://schemas.openxmlformats.org/drawingml/2006/picture">
+                <pic:pic xmlns:pic="http://schemas.openxmlformats.org/drawingml/2006/picture">
+                  <pic:nvPicPr>
+                    <pic:cNvPr id="0" name="Picture 5" descr="Fight virus StudioFREAK-style"/>
+                    <pic:cNvPicPr>
+                      <a:picLocks noChangeAspect="1" noChangeArrowheads="1"/>
+                    </pic:cNvPicPr>
+                  </pic:nvPicPr>
+                  <pic:blipFill>
+                    <a:blip r:embed="rId7" cstate="print">
+                      <a:extLst>
+                        <a:ext uri="{28A0092B-C50C-407E-A947-70E740481C1C}">
+                          <a14:useLocalDpi xmlns:a14="http://schemas.microsoft.com/office/drawing/2010/main" val="0"/>
+                        </a:ext>
+                      </a:extLst>
+                    </a:blip>
+                    <a:srcRect/>
+                    <a:stretch>
+                      <a:fillRect/>
+                    </a:stretch>
+                  </pic:blipFill>
+                  <pic:spPr bwMode="auto">
+                    <a:xfrm>
+                      <a:off x="0" y="0"/>
+                      <a:ext cx="5943600" cy="2882900"/>
+                    </a:xfrm>
+                    <a:prstGeom prst="rect">
+                      <a:avLst/>
+                    </a:prstGeom>
+                    <a:noFill/>
+                    <a:ln>
+                      <a:noFill/>
+                    </a:ln>
+                  </pic:spPr>
+                </pic:pic>
+              </a:graphicData>
+            </a:graphic>
+          </wp:anchor>
+        </w:drawing>
+      </w:r>
+    </w:p>
+    <w:p>
+      <w:pPr>
+        <w:jc w:val="center"/>
+      </w:pPr>
+    </w:p>
+    <w:p>
+      <w:pPr>
+        <w:jc w:val="center"/>
+      </w:pPr>
+    </w:p>
+    <w:p>
+      <w:pPr>
+        <w:jc w:val="center"/>
+      </w:pPr>
+    </w:p>
+    <w:p>
+      <w:r>
+        <w:rPr>
+          <w:noProof/>
+        </w:rPr>
+        <w:lastRenderedPageBreak/>
+        <w:drawing>
+          <wp:anchor distT="0" distB="0" distL="114300" distR="114300" simplePos="0" relativeHeight="251662336" behindDoc="1" locked="0" layoutInCell="1" allowOverlap="1" wp14:anchorId="008A1F76" wp14:editId="04382B2B">
+            <wp:simplePos x="0" y="0"/>
+            <wp:positionH relativeFrom="column">
+              <wp:posOffset>-451485</wp:posOffset>
+            </wp:positionH>
+            <wp:positionV relativeFrom="paragraph">
+              <wp:posOffset>4120127</wp:posOffset>
+            </wp:positionV>
+            <wp:extent cx="6863715" cy="3858895"/>
+            <wp:effectExtent l="0" t="0" r="0" b="8255"/>
+            <wp:wrapTight wrapText="bothSides">
+              <wp:wrapPolygon edited="0">
+                <wp:start x="0" y="0"/>
+                <wp:lineTo x="0" y="21540"/>
+                <wp:lineTo x="21522" y="21540"/>
+                <wp:lineTo x="21522" y="0"/>
+                <wp:lineTo x="0" y="0"/>
+              </wp:wrapPolygon>
+            </wp:wrapTight>
+            <wp:docPr id="5" name="Picture 5" descr="N1RV Ann-A: Cyberpunk Bartender Action on Steam"/>
+            <wp:cNvGraphicFramePr>
+              <a:graphicFrameLocks xmlns:a="http://schemas.openxmlformats.org/drawingml/2006/main" noChangeAspect="1"/>
+            </wp:cNvGraphicFramePr>
+            <a:graphic xmlns:a="http://schemas.openxmlformats.org/drawingml/2006/main">
+              <a:graphicData uri="http://schemas.openxmlformats.org/drawingml/2006/picture">
+                <pic:pic xmlns:pic="http://schemas.openxmlformats.org/drawingml/2006/picture">
+                  <pic:nvPicPr>
+                    <pic:cNvPr id="0" name="Picture 9" descr="N1RV Ann-A: Cyberpunk Bartender Action on Steam"/>
+                    <pic:cNvPicPr>
+                      <a:picLocks noChangeAspect="1" noChangeArrowheads="1"/>
+                    </pic:cNvPicPr>
+                  </pic:nvPicPr>
+                  <pic:blipFill>
+                    <a:blip r:embed="rId8" cstate="print">
+                      <a:extLst>
+                        <a:ext uri="{28A0092B-C50C-407E-A947-70E740481C1C}">
+                          <a14:useLocalDpi xmlns:a14="http://schemas.microsoft.com/office/drawing/2010/main" val="0"/>
+                        </a:ext>
+                      </a:extLst>
+                    </a:blip>
+                    <a:srcRect/>
+                    <a:stretch>
+                      <a:fillRect/>
+                    </a:stretch>
+                  </pic:blipFill>
+                  <pic:spPr bwMode="auto">
+                    <a:xfrm>
+                      <a:off x="0" y="0"/>
+                      <a:ext cx="6863715" cy="3858895"/>
+                    </a:xfrm>
+                    <a:prstGeom prst="rect">
+                      <a:avLst/>
+                    </a:prstGeom>
+                    <a:noFill/>
+                    <a:ln>
+                      <a:noFill/>
+                    </a:ln>
+                  </pic:spPr>
+                </pic:pic>
+              </a:graphicData>
+            </a:graphic>
+            <wp14:sizeRelH relativeFrom="margin">
+              <wp14:pctWidth>0</wp14:pctWidth>
+            </wp14:sizeRelH>
+            <wp14:sizeRelV relativeFrom="margin">
+              <wp14:pctHeight>0</wp14:pctHeight>
+            </wp14:sizeRelV>
+          </wp:anchor>
+        </w:drawing>
+      </w:r>
+      <w:r>
+        <w:rPr>
+          <w:noProof/>
+        </w:rPr>
+        <w:drawing>
+          <wp:anchor distT="0" distB="0" distL="114300" distR="114300" simplePos="0" relativeHeight="251661312" behindDoc="1" locked="0" layoutInCell="1" allowOverlap="1" wp14:anchorId="1378E91B" wp14:editId="77201AC1">
+            <wp:simplePos x="0" y="0"/>
+            <wp:positionH relativeFrom="column">
+              <wp:posOffset>-427511</wp:posOffset>
+            </wp:positionH>
+            <wp:positionV relativeFrom="paragraph">
+              <wp:posOffset>249489</wp:posOffset>
+            </wp:positionV>
+            <wp:extent cx="6794091" cy="3823854"/>
+            <wp:effectExtent l="0" t="0" r="6985" b="5715"/>
+            <wp:wrapTight wrapText="bothSides">
+              <wp:wrapPolygon edited="0">
+                <wp:start x="0" y="0"/>
+                <wp:lineTo x="0" y="21525"/>
+                <wp:lineTo x="21562" y="21525"/>
+                <wp:lineTo x="21562" y="0"/>
+                <wp:lineTo x="0" y="0"/>
+              </wp:wrapPolygon>
+            </wp:wrapTight>
+            <wp:docPr id="4" name="Picture 4" descr="VA-11 Hall-A: Cyberpunk Bartender Action on Steam"/>
+            <wp:cNvGraphicFramePr>
+              <a:graphicFrameLocks xmlns:a="http://schemas.openxmlformats.org/drawingml/2006/main" noChangeAspect="1"/>
+            </wp:cNvGraphicFramePr>
+            <a:graphic xmlns:a="http://schemas.openxmlformats.org/drawingml/2006/main">
+              <a:graphicData uri="http://schemas.openxmlformats.org/drawingml/2006/picture">
+                <pic:pic xmlns:pic="http://schemas.openxmlformats.org/drawingml/2006/picture">
+                  <pic:nvPicPr>
+                    <pic:cNvPr id="0" name="Picture 7" descr="VA-11 Hall-A: Cyberpunk Bartender Action on Steam"/>
+                    <pic:cNvPicPr>
+                      <a:picLocks noChangeAspect="1" noChangeArrowheads="1"/>
+                    </pic:cNvPicPr>
+                  </pic:nvPicPr>
+                  <pic:blipFill>
+                    <a:blip r:embed="rId9">
+                      <a:extLst>
+                        <a:ext uri="{28A0092B-C50C-407E-A947-70E740481C1C}">
+                          <a14:useLocalDpi xmlns:a14="http://schemas.microsoft.com/office/drawing/2010/main" val="0"/>
+                        </a:ext>
+                      </a:extLst>
+                    </a:blip>
+                    <a:srcRect/>
+                    <a:stretch>
+                      <a:fillRect/>
+                    </a:stretch>
+                  </pic:blipFill>
+                  <pic:spPr bwMode="auto">
+                    <a:xfrm>
+                      <a:off x="0" y="0"/>
+                      <a:ext cx="6794091" cy="3823854"/>
+                    </a:xfrm>
+                    <a:prstGeom prst="rect">
+                      <a:avLst/>
+                    </a:prstGeom>
+                    <a:noFill/>
+                    <a:ln>
+                      <a:noFill/>
+                    </a:ln>
+                  </pic:spPr>
+                </pic:pic>
+              </a:graphicData>
+            </a:graphic>
+          </wp:anchor>
+        </w:drawing>
+      </w:r>
+      <w:r>
+        <w:t>Game References:</w:t>
+      </w:r>
+    </w:p>
+    <w:p>
+      <w:pPr>
+        <w:jc w:val="center"/>
+      </w:pPr>
+      <w:r>
+        <w:lastRenderedPageBreak/>
         <w:t>Money Plan</w:t>
       </w:r>
     </w:p>

</xml_diff>

<commit_message>
finished mrvN and concept scene
</commit_message>
<xml_diff>
--- a/Cyber Psychology Game Design Document.docx
+++ b/Cyber Psychology Game Design Document.docx
@@ -333,6 +333,33 @@
       <w:r>
         <w:t xml:space="preserve"> </w:t>
       </w:r>
+      <w:r>
+        <w:t>Treatment options will fall under 4 schools of thought around therapy, being:</w:t>
+      </w:r>
+    </w:p>
+    <w:p>
+      <w:r>
+        <w:tab/>
+        <w:t>Psychodynamic</w:t>
+      </w:r>
+    </w:p>
+    <w:p>
+      <w:r>
+        <w:tab/>
+        <w:t>Existential-humanistic</w:t>
+      </w:r>
+    </w:p>
+    <w:p>
+      <w:r>
+        <w:tab/>
+        <w:t>Behavioral</w:t>
+      </w:r>
+    </w:p>
+    <w:p>
+      <w:r>
+        <w:tab/>
+        <w:t>Cognitive</w:t>
+      </w:r>
     </w:p>
     <w:p>
       <w:r>
@@ -407,6 +434,7 @@
         <w:ind w:left="405"/>
       </w:pPr>
       <w:r>
+        <w:lastRenderedPageBreak/>
         <w:t xml:space="preserve">Your office is where you will have the bulk of your gameplay and interaction. This is where your patients visit you, you talk with them, and you make dialogue and treatment decisions in the moment. When you start the </w:t>
       </w:r>
       <w:proofErr w:type="gramStart"/>
@@ -436,7 +464,6 @@
           <w:sz w:val="32"/>
           <w:szCs w:val="32"/>
         </w:rPr>
-        <w:lastRenderedPageBreak/>
         <w:t>Characters</w:t>
       </w:r>
       <w:r>
@@ -594,6 +621,7 @@
     <w:p/>
     <w:p>
       <w:r>
+        <w:lastRenderedPageBreak/>
         <w:t>B3n:</w:t>
       </w:r>
     </w:p>
@@ -623,7 +651,6 @@
     <w:p/>
     <w:p>
       <w:r>
-        <w:lastRenderedPageBreak/>
         <w:t>Pau1:</w:t>
       </w:r>
     </w:p>
@@ -648,12 +675,6 @@
         <w:tab/>
       </w:r>
     </w:p>
-    <w:p/>
-    <w:p/>
-    <w:p/>
-    <w:p/>
-    <w:p/>
-    <w:p/>
     <w:p/>
     <w:p/>
     <w:p/>
@@ -1101,6 +1122,32 @@
       </w:pPr>
       <w:r>
         <w:lastRenderedPageBreak/>
+        <w:t>Therapy Resources:</w:t>
+      </w:r>
+    </w:p>
+    <w:p>
+      <w:pPr>
+        <w:jc w:val="center"/>
+      </w:pPr>
+      <w:hyperlink r:id="rId10" w:history="1">
+        <w:r>
+          <w:rPr>
+            <w:rStyle w:val="Hyperlink"/>
+          </w:rPr>
+          <w:t>Psychotherapy video crash course</w:t>
+        </w:r>
+      </w:hyperlink>
+    </w:p>
+    <w:p>
+      <w:pPr>
+        <w:jc w:val="center"/>
+      </w:pPr>
+    </w:p>
+    <w:p>
+      <w:pPr>
+        <w:jc w:val="center"/>
+      </w:pPr>
+      <w:r>
         <w:t>Money Plan</w:t>
       </w:r>
     </w:p>
@@ -1811,6 +1858,29 @@
       <w:contextualSpacing/>
     </w:pPr>
   </w:style>
+  <w:style w:type="character" w:styleId="Hyperlink">
+    <w:name w:val="Hyperlink"/>
+    <w:basedOn w:val="DefaultParagraphFont"/>
+    <w:uiPriority w:val="99"/>
+    <w:unhideWhenUsed/>
+    <w:rsid w:val="00D64440"/>
+    <w:rPr>
+      <w:color w:val="0563C1" w:themeColor="hyperlink"/>
+      <w:u w:val="single"/>
+    </w:rPr>
+  </w:style>
+  <w:style w:type="character" w:styleId="UnresolvedMention">
+    <w:name w:val="Unresolved Mention"/>
+    <w:basedOn w:val="DefaultParagraphFont"/>
+    <w:uiPriority w:val="99"/>
+    <w:semiHidden/>
+    <w:unhideWhenUsed/>
+    <w:rsid w:val="00D64440"/>
+    <w:rPr>
+      <w:color w:val="605E5C"/>
+      <w:shd w:val="clear" w:color="auto" w:fill="E1DFDD"/>
+    </w:rPr>
+  </w:style>
 </w:styles>
 </file>
 

</xml_diff>